<commit_message>
Removed sensitive API keys
</commit_message>
<xml_diff>
--- a/Weekly_Development/Week 1/Week 1 Modules.docx
+++ b/Weekly_Development/Week 1/Week 1 Modules.docx
@@ -423,7 +423,29 @@
                 <w:szCs w:val="20"/>
                 <w:lang w:eastAsia="en-IN"/>
               </w:rPr>
-              <w:t xml:space="preserve">  Serial.print("Setting AP (Access Point)…");</w:t>
+              <w:t xml:space="preserve">  </w:t>
+            </w:r>
+            <w:proofErr w:type="gramStart"/>
+            <w:r>
+              <w:rPr>
+                <w:rFonts w:ascii="Courier New" w:eastAsia="Times New Roman" w:hAnsi="Courier New" w:cs="Courier New"/>
+                <w:color w:val="333333"/>
+                <w:sz w:val="20"/>
+                <w:szCs w:val="20"/>
+                <w:lang w:eastAsia="en-IN"/>
+              </w:rPr>
+              <w:t>Serial.print(</w:t>
+            </w:r>
+            <w:proofErr w:type="gramEnd"/>
+            <w:r>
+              <w:rPr>
+                <w:rFonts w:ascii="Courier New" w:eastAsia="Times New Roman" w:hAnsi="Courier New" w:cs="Courier New"/>
+                <w:color w:val="333333"/>
+                <w:sz w:val="20"/>
+                <w:szCs w:val="20"/>
+                <w:lang w:eastAsia="en-IN"/>
+              </w:rPr>
+              <w:t>"Setting AP (Access Point)…");</w:t>
             </w:r>
           </w:p>
           <w:p>
@@ -1996,7 +2018,6 @@
                 <w:b/>
                 <w:sz w:val="28"/>
               </w:rPr>
-              <w:lastRenderedPageBreak/>
               <w:t>Sr no.</w:t>
             </w:r>
           </w:p>
@@ -2318,30 +2339,50 @@
                 <w:szCs w:val="24"/>
               </w:rPr>
             </w:pPr>
-            <w:r>
-              <w:rPr>
-                <w:rFonts w:ascii="Courier New" w:hAnsi="Courier New" w:cs="Courier New"/>
-                <w:sz w:val="24"/>
-                <w:szCs w:val="24"/>
-              </w:rPr>
-              <w:t>const char* ssid = "Khatri";   // Enter the namme of your WiFi Network.</w:t>
-            </w:r>
-          </w:p>
-          <w:p>
-            <w:pPr>
-              <w:rPr>
-                <w:rFonts w:ascii="Courier New" w:hAnsi="Courier New" w:cs="Courier New"/>
-                <w:sz w:val="24"/>
-                <w:szCs w:val="24"/>
-              </w:rPr>
-            </w:pPr>
-            <w:r>
-              <w:rPr>
-                <w:rFonts w:ascii="Courier New" w:hAnsi="Courier New" w:cs="Courier New"/>
-                <w:sz w:val="24"/>
-                <w:szCs w:val="24"/>
-              </w:rPr>
-              <w:t>const char* password = "sameep18";  // Enter the Password of your WiFi Network.</w:t>
+            <w:proofErr w:type="gramStart"/>
+            <w:r>
+              <w:rPr>
+                <w:rFonts w:ascii="Courier New" w:hAnsi="Courier New" w:cs="Courier New"/>
+                <w:sz w:val="24"/>
+                <w:szCs w:val="24"/>
+              </w:rPr>
+              <w:t>const</w:t>
+            </w:r>
+            <w:proofErr w:type="gramEnd"/>
+            <w:r>
+              <w:rPr>
+                <w:rFonts w:ascii="Courier New" w:hAnsi="Courier New" w:cs="Courier New"/>
+                <w:sz w:val="24"/>
+                <w:szCs w:val="24"/>
+              </w:rPr>
+              <w:t xml:space="preserve"> char* ssid = "Khatri";   // Enter the namme of your WiFi Network.</w:t>
+            </w:r>
+          </w:p>
+          <w:p>
+            <w:pPr>
+              <w:rPr>
+                <w:rFonts w:ascii="Courier New" w:hAnsi="Courier New" w:cs="Courier New"/>
+                <w:sz w:val="24"/>
+                <w:szCs w:val="24"/>
+              </w:rPr>
+            </w:pPr>
+            <w:proofErr w:type="gramStart"/>
+            <w:r>
+              <w:rPr>
+                <w:rFonts w:ascii="Courier New" w:hAnsi="Courier New" w:cs="Courier New"/>
+                <w:sz w:val="24"/>
+                <w:szCs w:val="24"/>
+              </w:rPr>
+              <w:t>const</w:t>
+            </w:r>
+            <w:proofErr w:type="gramEnd"/>
+            <w:r>
+              <w:rPr>
+                <w:rFonts w:ascii="Courier New" w:hAnsi="Courier New" w:cs="Courier New"/>
+                <w:sz w:val="24"/>
+                <w:szCs w:val="24"/>
+              </w:rPr>
+              <w:t xml:space="preserve"> char* password = "sameep18";  // Enter the Password of your WiFi Network.</w:t>
             </w:r>
           </w:p>
           <w:p>
@@ -2699,7 +2740,25 @@
                 <w:sz w:val="24"/>
                 <w:szCs w:val="24"/>
               </w:rPr>
-              <w:t xml:space="preserve">   Serial.println("WiFi Connected.");</w:t>
+              <w:t xml:space="preserve">   </w:t>
+            </w:r>
+            <w:proofErr w:type="gramStart"/>
+            <w:r>
+              <w:rPr>
+                <w:rFonts w:ascii="Courier New" w:hAnsi="Courier New" w:cs="Courier New"/>
+                <w:sz w:val="24"/>
+                <w:szCs w:val="24"/>
+              </w:rPr>
+              <w:t>Serial.println(</w:t>
+            </w:r>
+            <w:proofErr w:type="gramEnd"/>
+            <w:r>
+              <w:rPr>
+                <w:rFonts w:ascii="Courier New" w:hAnsi="Courier New" w:cs="Courier New"/>
+                <w:sz w:val="24"/>
+                <w:szCs w:val="24"/>
+              </w:rPr>
+              <w:t>"WiFi Connected.");</w:t>
             </w:r>
           </w:p>
           <w:p>
@@ -2861,7 +2920,6 @@
                 <w:sz w:val="24"/>
                 <w:szCs w:val="24"/>
               </w:rPr>
-              <w:lastRenderedPageBreak/>
               <w:t>String status()</w:t>
             </w:r>
           </w:p>
@@ -3484,7 +3542,31 @@
                 <w:sz w:val="24"/>
                 <w:szCs w:val="24"/>
               </w:rPr>
-              <w:t xml:space="preserve">  espClient.println("MThkY3MwMzVAY2hhcnVzYXQuZWR1Lmlu"); // Your encoded Username</w:t>
+              <w:t xml:space="preserve">  espClient.println(</w:t>
+            </w:r>
+            <w:r>
+              <w:rPr>
+                <w:rFonts w:ascii="Courier New" w:hAnsi="Courier New" w:cs="Courier New"/>
+                <w:sz w:val="24"/>
+                <w:szCs w:val="24"/>
+              </w:rPr>
+              <w:t>"</w:t>
+            </w:r>
+            <w:r>
+              <w:rPr>
+                <w:rFonts w:ascii="Courier New" w:hAnsi="Courier New" w:cs="Courier New"/>
+                <w:sz w:val="24"/>
+                <w:szCs w:val="24"/>
+              </w:rPr>
+              <w:t>”</w:t>
+            </w:r>
+            <w:r>
+              <w:rPr>
+                <w:rFonts w:ascii="Courier New" w:hAnsi="Courier New" w:cs="Courier New"/>
+                <w:sz w:val="24"/>
+                <w:szCs w:val="24"/>
+              </w:rPr>
+              <w:t>); // Your encoded Username</w:t>
             </w:r>
           </w:p>
           <w:p>
@@ -3561,7 +3643,7 @@
                 <w:sz w:val="24"/>
                 <w:szCs w:val="24"/>
               </w:rPr>
-              <w:t xml:space="preserve">  espClient.println("aGFwcHlBNjA0IQ==");// Your encoded Password</w:t>
+              <w:t xml:space="preserve">  espClient.println("");// Your encoded Password</w:t>
             </w:r>
           </w:p>
           <w:p>
@@ -3638,24 +3720,39 @@
                 <w:sz w:val="24"/>
                 <w:szCs w:val="24"/>
               </w:rPr>
-              <w:t xml:space="preserve">  espClient.println(F("MAIL From:18dcs035@charusat.edu.in")); // Enter Sender Mail Id</w:t>
-            </w:r>
-          </w:p>
-          <w:p>
-            <w:pPr>
-              <w:rPr>
-                <w:rFonts w:ascii="Courier New" w:hAnsi="Courier New" w:cs="Courier New"/>
-                <w:sz w:val="24"/>
-                <w:szCs w:val="24"/>
-              </w:rPr>
-            </w:pPr>
-            <w:r>
-              <w:rPr>
-                <w:rFonts w:ascii="Courier New" w:hAnsi="Courier New" w:cs="Courier New"/>
-                <w:sz w:val="24"/>
-                <w:szCs w:val="24"/>
-              </w:rPr>
-              <w:lastRenderedPageBreak/>
+              <w:t xml:space="preserve">  espClient.println(F("MAIL From:</w:t>
+            </w:r>
+            <w:r>
+              <w:rPr>
+                <w:rFonts w:ascii="Courier New" w:hAnsi="Courier New" w:cs="Courier New"/>
+                <w:sz w:val="24"/>
+                <w:szCs w:val="24"/>
+              </w:rPr>
+              <w:t xml:space="preserve"> </w:t>
+            </w:r>
+            <w:r>
+              <w:rPr>
+                <w:rFonts w:ascii="Courier New" w:hAnsi="Courier New" w:cs="Courier New"/>
+                <w:sz w:val="24"/>
+                <w:szCs w:val="24"/>
+              </w:rPr>
+              <w:t>")); // Enter Sender Mail Id</w:t>
+            </w:r>
+          </w:p>
+          <w:p>
+            <w:pPr>
+              <w:rPr>
+                <w:rFonts w:ascii="Courier New" w:hAnsi="Courier New" w:cs="Courier New"/>
+                <w:sz w:val="24"/>
+                <w:szCs w:val="24"/>
+              </w:rPr>
+            </w:pPr>
+            <w:r>
+              <w:rPr>
+                <w:rFonts w:ascii="Courier New" w:hAnsi="Courier New" w:cs="Courier New"/>
+                <w:sz w:val="24"/>
+                <w:szCs w:val="24"/>
+              </w:rPr>
               <w:t xml:space="preserve">  if (!emailResp())</w:t>
             </w:r>
           </w:p>
@@ -3716,7 +3813,23 @@
                 <w:sz w:val="24"/>
                 <w:szCs w:val="24"/>
               </w:rPr>
-              <w:t xml:space="preserve">  espClient.println(F("RCPT To:samakshkhatri14@gmail.com")); // Enter Receiver Mail Id</w:t>
+              <w:t xml:space="preserve">  espClient.println(F("RCPT To:</w:t>
+            </w:r>
+            <w:r>
+              <w:rPr>
+                <w:rFonts w:ascii="Courier New" w:hAnsi="Courier New" w:cs="Courier New"/>
+                <w:sz w:val="24"/>
+                <w:szCs w:val="24"/>
+              </w:rPr>
+              <w:t xml:space="preserve"> </w:t>
+            </w:r>
+            <w:r>
+              <w:rPr>
+                <w:rFonts w:ascii="Courier New" w:hAnsi="Courier New" w:cs="Courier New"/>
+                <w:sz w:val="24"/>
+                <w:szCs w:val="24"/>
+              </w:rPr>
+              <w:t>")); // Enter Receiver Mail Id</w:t>
             </w:r>
           </w:p>
           <w:p>
@@ -3870,24 +3983,24 @@
                 <w:sz w:val="24"/>
                 <w:szCs w:val="24"/>
               </w:rPr>
-              <w:t xml:space="preserve">  espClient.println(F("To:  samakshkhatri14@gmail.com")); // Enter Receiver Mail Id change to your address</w:t>
-            </w:r>
-          </w:p>
-          <w:p>
-            <w:pPr>
-              <w:rPr>
-                <w:rFonts w:ascii="Courier New" w:hAnsi="Courier New" w:cs="Courier New"/>
-                <w:sz w:val="24"/>
-                <w:szCs w:val="24"/>
-              </w:rPr>
-            </w:pPr>
-            <w:r>
-              <w:rPr>
-                <w:rFonts w:ascii="Courier New" w:hAnsi="Courier New" w:cs="Courier New"/>
-                <w:sz w:val="24"/>
-                <w:szCs w:val="24"/>
-              </w:rPr>
-              <w:t xml:space="preserve">  espClient.println(F("From: 18dcs035@charusat.edu.in")); // Enter Sender Mail Id</w:t>
+              <w:t xml:space="preserve">  espClient.println(F("To:  ")); // Enter Receiver Mail Id change to your address</w:t>
+            </w:r>
+          </w:p>
+          <w:p>
+            <w:pPr>
+              <w:rPr>
+                <w:rFonts w:ascii="Courier New" w:hAnsi="Courier New" w:cs="Courier New"/>
+                <w:sz w:val="24"/>
+                <w:szCs w:val="24"/>
+              </w:rPr>
+            </w:pPr>
+            <w:r>
+              <w:rPr>
+                <w:rFonts w:ascii="Courier New" w:hAnsi="Courier New" w:cs="Courier New"/>
+                <w:sz w:val="24"/>
+                <w:szCs w:val="24"/>
+              </w:rPr>
+              <w:t xml:space="preserve">  espClient.println(F("From: ")); // Enter Sender Mail Id</w:t>
             </w:r>
           </w:p>
           <w:p>
@@ -3955,24 +4068,60 @@
                 <w:sz w:val="24"/>
                 <w:szCs w:val="24"/>
               </w:rPr>
-              <w:t xml:space="preserve">  //espClient.println(F("Third line of the test e-mail."));</w:t>
-            </w:r>
-          </w:p>
-          <w:p>
-            <w:pPr>
-              <w:rPr>
-                <w:rFonts w:ascii="Courier New" w:hAnsi="Courier New" w:cs="Courier New"/>
-                <w:sz w:val="24"/>
-                <w:szCs w:val="24"/>
-              </w:rPr>
-            </w:pPr>
-            <w:r>
-              <w:rPr>
-                <w:rFonts w:ascii="Courier New" w:hAnsi="Courier New" w:cs="Courier New"/>
-                <w:sz w:val="24"/>
-                <w:szCs w:val="24"/>
-              </w:rPr>
-              <w:t xml:space="preserve">  espClient.println(F("."));</w:t>
+              <w:t xml:space="preserve">  //</w:t>
+            </w:r>
+            <w:proofErr w:type="gramStart"/>
+            <w:r>
+              <w:rPr>
+                <w:rFonts w:ascii="Courier New" w:hAnsi="Courier New" w:cs="Courier New"/>
+                <w:sz w:val="24"/>
+                <w:szCs w:val="24"/>
+              </w:rPr>
+              <w:t>espClient.println(</w:t>
+            </w:r>
+            <w:proofErr w:type="gramEnd"/>
+            <w:r>
+              <w:rPr>
+                <w:rFonts w:ascii="Courier New" w:hAnsi="Courier New" w:cs="Courier New"/>
+                <w:sz w:val="24"/>
+                <w:szCs w:val="24"/>
+              </w:rPr>
+              <w:t>F("Third line of the test e-mail."));</w:t>
+            </w:r>
+          </w:p>
+          <w:p>
+            <w:pPr>
+              <w:rPr>
+                <w:rFonts w:ascii="Courier New" w:hAnsi="Courier New" w:cs="Courier New"/>
+                <w:sz w:val="24"/>
+                <w:szCs w:val="24"/>
+              </w:rPr>
+            </w:pPr>
+            <w:r>
+              <w:rPr>
+                <w:rFonts w:ascii="Courier New" w:hAnsi="Courier New" w:cs="Courier New"/>
+                <w:sz w:val="24"/>
+                <w:szCs w:val="24"/>
+              </w:rPr>
+              <w:t xml:space="preserve">  </w:t>
+            </w:r>
+            <w:proofErr w:type="gramStart"/>
+            <w:r>
+              <w:rPr>
+                <w:rFonts w:ascii="Courier New" w:hAnsi="Courier New" w:cs="Courier New"/>
+                <w:sz w:val="24"/>
+                <w:szCs w:val="24"/>
+              </w:rPr>
+              <w:t>espClient.println(</w:t>
+            </w:r>
+            <w:proofErr w:type="gramEnd"/>
+            <w:r>
+              <w:rPr>
+                <w:rFonts w:ascii="Courier New" w:hAnsi="Courier New" w:cs="Courier New"/>
+                <w:sz w:val="24"/>
+                <w:szCs w:val="24"/>
+              </w:rPr>
+              <w:t>F("."));</w:t>
             </w:r>
           </w:p>
           <w:p>
@@ -4400,7 +4549,6 @@
                 <w:sz w:val="24"/>
                 <w:szCs w:val="24"/>
               </w:rPr>
-              <w:lastRenderedPageBreak/>
               <w:t xml:space="preserve">    if (loopCount &gt; 20000)</w:t>
             </w:r>
           </w:p>
@@ -4810,7 +4958,6 @@
                 <w:b/>
                 <w:sz w:val="28"/>
               </w:rPr>
-              <w:lastRenderedPageBreak/>
               <w:t>Sr No.</w:t>
             </w:r>
           </w:p>
@@ -4917,7 +5064,23 @@
                 <w:rFonts w:ascii="Times New Roman" w:hAnsi="Times New Roman" w:cs="Times New Roman"/>
                 <w:sz w:val="24"/>
               </w:rPr>
-              <w:t>Integrate modules for SMTP and Web Server. Using ESP8266Firebase library, create a FirebaseData object and in setup() function initialise connection to Firebase using Firebase.begin() function.</w:t>
+              <w:t xml:space="preserve">Integrate modules for SMTP and Web Server. Using ESP8266Firebase library, create a FirebaseData object and in </w:t>
+            </w:r>
+            <w:proofErr w:type="gramStart"/>
+            <w:r>
+              <w:rPr>
+                <w:rFonts w:ascii="Times New Roman" w:hAnsi="Times New Roman" w:cs="Times New Roman"/>
+                <w:sz w:val="24"/>
+              </w:rPr>
+              <w:t>setup(</w:t>
+            </w:r>
+            <w:proofErr w:type="gramEnd"/>
+            <w:r>
+              <w:rPr>
+                <w:rFonts w:ascii="Times New Roman" w:hAnsi="Times New Roman" w:cs="Times New Roman"/>
+                <w:sz w:val="24"/>
+              </w:rPr>
+              <w:t>) function initialise connection to Firebase using Firebase.begin() function.</w:t>
             </w:r>
             <w:r>
               <w:rPr>
@@ -5311,22 +5474,31 @@
                 <w:rFonts w:ascii="Courier New" w:hAnsi="Courier New" w:cs="Courier New"/>
                 <w:sz w:val="24"/>
               </w:rPr>
-              <w:t>#define FIREBASE_HOST "https://smart-agriculture-99ad9.firebaseio.com"        //Link and Secret Key for Firebase Authentication</w:t>
-            </w:r>
-          </w:p>
-          <w:p>
-            <w:pPr>
-              <w:rPr>
-                <w:rFonts w:ascii="Courier New" w:hAnsi="Courier New" w:cs="Courier New"/>
-                <w:sz w:val="24"/>
-              </w:rPr>
-            </w:pPr>
-            <w:r>
-              <w:rPr>
-                <w:rFonts w:ascii="Courier New" w:hAnsi="Courier New" w:cs="Courier New"/>
-                <w:sz w:val="24"/>
-              </w:rPr>
-              <w:t>#define FIREBASE_AUTH "kQw4Jed7Y1o1Si3X7QeCLJR3tNnlY3g2hGBQtjH4"</w:t>
+              <w:t>#define FIREBASE_HOST ""        //Link and Secret Key for Firebase Authentication</w:t>
+            </w:r>
+          </w:p>
+          <w:p>
+            <w:pPr>
+              <w:rPr>
+                <w:rFonts w:ascii="Courier New" w:hAnsi="Courier New" w:cs="Courier New"/>
+                <w:sz w:val="24"/>
+              </w:rPr>
+            </w:pPr>
+            <w:r>
+              <w:rPr>
+                <w:rFonts w:ascii="Courier New" w:hAnsi="Courier New" w:cs="Courier New"/>
+                <w:sz w:val="24"/>
+              </w:rPr>
+              <w:t>#define FIREBASE_AUTH "</w:t>
+            </w:r>
+            <w:bookmarkStart w:id="0" w:name="_GoBack"/>
+            <w:bookmarkEnd w:id="0"/>
+            <w:r>
+              <w:rPr>
+                <w:rFonts w:ascii="Courier New" w:hAnsi="Courier New" w:cs="Courier New"/>
+                <w:sz w:val="24"/>
+              </w:rPr>
+              <w:t>"</w:t>
             </w:r>
           </w:p>
           <w:p>
@@ -5455,7 +5627,23 @@
                 <w:rFonts w:ascii="Courier New" w:hAnsi="Courier New" w:cs="Courier New"/>
                 <w:sz w:val="24"/>
               </w:rPr>
-              <w:t>ESP8266WebServer server(80);                      //Server Object. Port number is 80 for HTTP</w:t>
+              <w:t xml:space="preserve">ESP8266WebServer </w:t>
+            </w:r>
+            <w:proofErr w:type="gramStart"/>
+            <w:r>
+              <w:rPr>
+                <w:rFonts w:ascii="Courier New" w:hAnsi="Courier New" w:cs="Courier New"/>
+                <w:sz w:val="24"/>
+              </w:rPr>
+              <w:t>server(</w:t>
+            </w:r>
+            <w:proofErr w:type="gramEnd"/>
+            <w:r>
+              <w:rPr>
+                <w:rFonts w:ascii="Courier New" w:hAnsi="Courier New" w:cs="Courier New"/>
+                <w:sz w:val="24"/>
+              </w:rPr>
+              <w:t>80);                      //Server Object. Port number is 80 for HTTP</w:t>
             </w:r>
           </w:p>
           <w:p>
@@ -5629,23 +5817,39 @@
                 <w:rFonts w:ascii="Courier New" w:hAnsi="Courier New" w:cs="Courier New"/>
                 <w:sz w:val="24"/>
               </w:rPr>
-              <w:t xml:space="preserve">  Serial.print("Configuring access point...");</w:t>
-            </w:r>
-          </w:p>
-          <w:p>
-            <w:pPr>
-              <w:rPr>
-                <w:rFonts w:ascii="Courier New" w:hAnsi="Courier New" w:cs="Courier New"/>
-                <w:sz w:val="24"/>
-              </w:rPr>
-            </w:pPr>
-            <w:r>
-              <w:rPr>
-                <w:rFonts w:ascii="Courier New" w:hAnsi="Courier New" w:cs="Courier New"/>
-                <w:sz w:val="24"/>
-              </w:rPr>
               <w:t xml:space="preserve">  </w:t>
             </w:r>
+            <w:proofErr w:type="gramStart"/>
+            <w:r>
+              <w:rPr>
+                <w:rFonts w:ascii="Courier New" w:hAnsi="Courier New" w:cs="Courier New"/>
+                <w:sz w:val="24"/>
+              </w:rPr>
+              <w:t>Serial.print(</w:t>
+            </w:r>
+            <w:proofErr w:type="gramEnd"/>
+            <w:r>
+              <w:rPr>
+                <w:rFonts w:ascii="Courier New" w:hAnsi="Courier New" w:cs="Courier New"/>
+                <w:sz w:val="24"/>
+              </w:rPr>
+              <w:t>"Configuring access point...");</w:t>
+            </w:r>
+          </w:p>
+          <w:p>
+            <w:pPr>
+              <w:rPr>
+                <w:rFonts w:ascii="Courier New" w:hAnsi="Courier New" w:cs="Courier New"/>
+                <w:sz w:val="24"/>
+              </w:rPr>
+            </w:pPr>
+            <w:r>
+              <w:rPr>
+                <w:rFonts w:ascii="Courier New" w:hAnsi="Courier New" w:cs="Courier New"/>
+                <w:sz w:val="24"/>
+              </w:rPr>
+              <w:t xml:space="preserve">  </w:t>
+            </w:r>
           </w:p>
           <w:p>
             <w:pPr>
@@ -5742,7 +5946,23 @@
                 <w:rFonts w:ascii="Courier New" w:hAnsi="Courier New" w:cs="Courier New"/>
                 <w:sz w:val="24"/>
               </w:rPr>
-              <w:t xml:space="preserve">    Serial.print(".");</w:t>
+              <w:t xml:space="preserve">    </w:t>
+            </w:r>
+            <w:proofErr w:type="gramStart"/>
+            <w:r>
+              <w:rPr>
+                <w:rFonts w:ascii="Courier New" w:hAnsi="Courier New" w:cs="Courier New"/>
+                <w:sz w:val="24"/>
+              </w:rPr>
+              <w:t>Serial.print(</w:t>
+            </w:r>
+            <w:proofErr w:type="gramEnd"/>
+            <w:r>
+              <w:rPr>
+                <w:rFonts w:ascii="Courier New" w:hAnsi="Courier New" w:cs="Courier New"/>
+                <w:sz w:val="24"/>
+              </w:rPr>
+              <w:t>".");</w:t>
             </w:r>
           </w:p>
           <w:p>
@@ -5877,7 +6097,6 @@
                 <w:rFonts w:ascii="Courier New" w:hAnsi="Courier New" w:cs="Courier New"/>
                 <w:sz w:val="24"/>
               </w:rPr>
-              <w:lastRenderedPageBreak/>
               <w:t xml:space="preserve">  server.begin();                             //Starting the server</w:t>
             </w:r>
           </w:p>
@@ -6450,7 +6669,6 @@
                 <w:rFonts w:ascii="Courier New" w:hAnsi="Courier New" w:cs="Courier New"/>
                 <w:sz w:val="24"/>
               </w:rPr>
-              <w:lastRenderedPageBreak/>
               <w:t xml:space="preserve">  else</w:t>
             </w:r>
           </w:p>
@@ -6661,7 +6879,23 @@
                 <w:rFonts w:ascii="Courier New" w:hAnsi="Courier New" w:cs="Courier New"/>
                 <w:sz w:val="24"/>
               </w:rPr>
-              <w:t xml:space="preserve">        Serial.println("Email Sent Successully!");</w:t>
+              <w:t xml:space="preserve">        </w:t>
+            </w:r>
+            <w:proofErr w:type="gramStart"/>
+            <w:r>
+              <w:rPr>
+                <w:rFonts w:ascii="Courier New" w:hAnsi="Courier New" w:cs="Courier New"/>
+                <w:sz w:val="24"/>
+              </w:rPr>
+              <w:t>Serial.println(</w:t>
+            </w:r>
+            <w:proofErr w:type="gramEnd"/>
+            <w:r>
+              <w:rPr>
+                <w:rFonts w:ascii="Courier New" w:hAnsi="Courier New" w:cs="Courier New"/>
+                <w:sz w:val="24"/>
+              </w:rPr>
+              <w:t>"Email Sent Successully!");</w:t>
             </w:r>
           </w:p>
           <w:p>
@@ -6691,7 +6925,23 @@
                 <w:rFonts w:ascii="Courier New" w:hAnsi="Courier New" w:cs="Courier New"/>
                 <w:sz w:val="24"/>
               </w:rPr>
-              <w:t xml:space="preserve">        Serial.println("Error in sending email!");</w:t>
+              <w:t xml:space="preserve">        </w:t>
+            </w:r>
+            <w:proofErr w:type="gramStart"/>
+            <w:r>
+              <w:rPr>
+                <w:rFonts w:ascii="Courier New" w:hAnsi="Courier New" w:cs="Courier New"/>
+                <w:sz w:val="24"/>
+              </w:rPr>
+              <w:t>Serial.println(</w:t>
+            </w:r>
+            <w:proofErr w:type="gramEnd"/>
+            <w:r>
+              <w:rPr>
+                <w:rFonts w:ascii="Courier New" w:hAnsi="Courier New" w:cs="Courier New"/>
+                <w:sz w:val="24"/>
+              </w:rPr>
+              <w:t>"Error in sending email!");</w:t>
             </w:r>
           </w:p>
           <w:p>
@@ -7037,7 +7287,6 @@
                 <w:rFonts w:ascii="Courier New" w:hAnsi="Courier New" w:cs="Courier New"/>
                 <w:sz w:val="24"/>
               </w:rPr>
-              <w:lastRenderedPageBreak/>
               <w:t xml:space="preserve">    return 0;</w:t>
             </w:r>
           </w:p>
@@ -7061,22 +7310,54 @@
                 <w:rFonts w:ascii="Courier New" w:hAnsi="Courier New" w:cs="Courier New"/>
                 <w:sz w:val="24"/>
               </w:rPr>
-              <w:t xml:space="preserve">  Serial.println(F("Sending EHLO"));                      //Sending EHLO to server. It is equivalent to greeting the server. Initially it was HELO but was changed later</w:t>
-            </w:r>
-          </w:p>
-          <w:p>
-            <w:pPr>
-              <w:rPr>
-                <w:rFonts w:ascii="Courier New" w:hAnsi="Courier New" w:cs="Courier New"/>
-                <w:sz w:val="24"/>
-              </w:rPr>
-            </w:pPr>
-            <w:r>
-              <w:rPr>
-                <w:rFonts w:ascii="Courier New" w:hAnsi="Courier New" w:cs="Courier New"/>
-                <w:sz w:val="24"/>
-              </w:rPr>
-              <w:t xml:space="preserve">  espClient.println("EHLO www.example.com");              //Sending www.example.com as a domain. It is a reserved domain that can be used without any permission</w:t>
+              <w:t xml:space="preserve">  </w:t>
+            </w:r>
+            <w:proofErr w:type="gramStart"/>
+            <w:r>
+              <w:rPr>
+                <w:rFonts w:ascii="Courier New" w:hAnsi="Courier New" w:cs="Courier New"/>
+                <w:sz w:val="24"/>
+              </w:rPr>
+              <w:t>Serial.println(</w:t>
+            </w:r>
+            <w:proofErr w:type="gramEnd"/>
+            <w:r>
+              <w:rPr>
+                <w:rFonts w:ascii="Courier New" w:hAnsi="Courier New" w:cs="Courier New"/>
+                <w:sz w:val="24"/>
+              </w:rPr>
+              <w:t>F("Sending EHLO"));                      //Sending EHLO to server. It is equivalent to greeting the server. Initially it was HELO but was changed later</w:t>
+            </w:r>
+          </w:p>
+          <w:p>
+            <w:pPr>
+              <w:rPr>
+                <w:rFonts w:ascii="Courier New" w:hAnsi="Courier New" w:cs="Courier New"/>
+                <w:sz w:val="24"/>
+              </w:rPr>
+            </w:pPr>
+            <w:r>
+              <w:rPr>
+                <w:rFonts w:ascii="Courier New" w:hAnsi="Courier New" w:cs="Courier New"/>
+                <w:sz w:val="24"/>
+              </w:rPr>
+              <w:t xml:space="preserve">  </w:t>
+            </w:r>
+            <w:proofErr w:type="gramStart"/>
+            <w:r>
+              <w:rPr>
+                <w:rFonts w:ascii="Courier New" w:hAnsi="Courier New" w:cs="Courier New"/>
+                <w:sz w:val="24"/>
+              </w:rPr>
+              <w:t>espClient.println(</w:t>
+            </w:r>
+            <w:proofErr w:type="gramEnd"/>
+            <w:r>
+              <w:rPr>
+                <w:rFonts w:ascii="Courier New" w:hAnsi="Courier New" w:cs="Courier New"/>
+                <w:sz w:val="24"/>
+              </w:rPr>
+              <w:t>"EHLO www.example.com");              //Sending www.example.com as a domain. It is a reserved domain that can be used without any permission</w:t>
             </w:r>
           </w:p>
           <w:p>
@@ -7212,7 +7493,23 @@
                 <w:rFonts w:ascii="Courier New" w:hAnsi="Courier New" w:cs="Courier New"/>
                 <w:sz w:val="24"/>
               </w:rPr>
-              <w:t xml:space="preserve">  espClient.println("MThkY3MwMzVAY2hhcnVzYXQuZWR1Lmlu");           // Encoded Username in Base64 format. You can calculate it from base64encoded.org  </w:t>
+              <w:t xml:space="preserve">  </w:t>
+            </w:r>
+            <w:proofErr w:type="gramStart"/>
+            <w:r>
+              <w:rPr>
+                <w:rFonts w:ascii="Courier New" w:hAnsi="Courier New" w:cs="Courier New"/>
+                <w:sz w:val="24"/>
+              </w:rPr>
+              <w:t>espClient.println(</w:t>
+            </w:r>
+            <w:proofErr w:type="gramEnd"/>
+            <w:r>
+              <w:rPr>
+                <w:rFonts w:ascii="Courier New" w:hAnsi="Courier New" w:cs="Courier New"/>
+                <w:sz w:val="24"/>
+              </w:rPr>
+              <w:t xml:space="preserve">"");           // Encoded Username in Base64 format. You can calculate it from base64encoded.org  </w:t>
             </w:r>
           </w:p>
           <w:p>
@@ -7280,7 +7577,7 @@
                 <w:rFonts w:ascii="Courier New" w:hAnsi="Courier New" w:cs="Courier New"/>
                 <w:sz w:val="24"/>
               </w:rPr>
-              <w:t xml:space="preserve">  espClient.println("aGFwcHlBNjA0IQ==");                  //Encoded Password in Base64 Format</w:t>
+              <w:t xml:space="preserve">  espClient.println("");                  //Encoded Password in Base64 Format</w:t>
             </w:r>
           </w:p>
           <w:p>
@@ -7348,7 +7645,7 @@
                 <w:rFonts w:ascii="Courier New" w:hAnsi="Courier New" w:cs="Courier New"/>
                 <w:sz w:val="24"/>
               </w:rPr>
-              <w:t xml:space="preserve">  espClient.println(F("MAIL From: 18dcs035@charusat.edu.in")); // Enter Sender Mail Id. DON'T FORGET TO CHANGE THE EMAIL ADDRESS</w:t>
+              <w:t xml:space="preserve">  espClient.println(F("MAIL From: ")); // Enter Sender Mail Id. DON'T FORGET TO CHANGE THE EMAIL ADDRESS</w:t>
             </w:r>
           </w:p>
           <w:p>
@@ -7416,7 +7713,7 @@
                 <w:rFonts w:ascii="Courier New" w:hAnsi="Courier New" w:cs="Courier New"/>
                 <w:sz w:val="24"/>
               </w:rPr>
-              <w:t xml:space="preserve">  espClient.println(F("RCPT To: samakshkhatri14@gmail.com")); // Enter Receiver Mail Id. DON'T FORGET TO CHANGE THE EMAIL ADDRESS</w:t>
+              <w:t xml:space="preserve">  espClient.println(F("RCPT To: ")); // Enter Receiver Mail Id. DON'T FORGET TO CHANGE THE EMAIL ADDRESS</w:t>
             </w:r>
           </w:p>
           <w:p>
@@ -7552,23 +7849,22 @@
                 <w:rFonts w:ascii="Courier New" w:hAnsi="Courier New" w:cs="Courier New"/>
                 <w:sz w:val="24"/>
               </w:rPr>
-              <w:t xml:space="preserve">  espClient.println(F("To:  samakshkhatri14@gmail.com"));    // Enter Receiver Mail Id. DON'T FORGET TO CHANGE THE EMAIL ADDRESS</w:t>
-            </w:r>
-          </w:p>
-          <w:p>
-            <w:pPr>
-              <w:rPr>
-                <w:rFonts w:ascii="Courier New" w:hAnsi="Courier New" w:cs="Courier New"/>
-                <w:sz w:val="24"/>
-              </w:rPr>
-            </w:pPr>
-            <w:r>
-              <w:rPr>
-                <w:rFonts w:ascii="Courier New" w:hAnsi="Courier New" w:cs="Courier New"/>
-                <w:sz w:val="24"/>
-              </w:rPr>
-              <w:lastRenderedPageBreak/>
-              <w:t xml:space="preserve">  espClient.println(F("From: 18dcs035@charusat.edu.in"));    // Enter Sender Mail Id. DON'T FORGET TO CHANGE THE EMAIL ADDRESS</w:t>
+              <w:t xml:space="preserve">  espClient.println(F("To:  "));    // Enter Receiver Mail Id. DON'T FORGET TO CHANGE THE EMAIL ADDRESS</w:t>
+            </w:r>
+          </w:p>
+          <w:p>
+            <w:pPr>
+              <w:rPr>
+                <w:rFonts w:ascii="Courier New" w:hAnsi="Courier New" w:cs="Courier New"/>
+                <w:sz w:val="24"/>
+              </w:rPr>
+            </w:pPr>
+            <w:r>
+              <w:rPr>
+                <w:rFonts w:ascii="Courier New" w:hAnsi="Courier New" w:cs="Courier New"/>
+                <w:sz w:val="24"/>
+              </w:rPr>
+              <w:t xml:space="preserve">  espClient.println(F("From: "));    // Enter Sender Mail Id. DON'T FORGET TO CHANGE THE EMAIL ADDRESS</w:t>
             </w:r>
           </w:p>
           <w:p>
@@ -7613,7 +7909,23 @@
                 <w:rFonts w:ascii="Courier New" w:hAnsi="Courier New" w:cs="Courier New"/>
                 <w:sz w:val="24"/>
               </w:rPr>
-              <w:t xml:space="preserve">  espClient.println(F("."));</w:t>
+              <w:t xml:space="preserve">  </w:t>
+            </w:r>
+            <w:proofErr w:type="gramStart"/>
+            <w:r>
+              <w:rPr>
+                <w:rFonts w:ascii="Courier New" w:hAnsi="Courier New" w:cs="Courier New"/>
+                <w:sz w:val="24"/>
+              </w:rPr>
+              <w:t>espClient.println(</w:t>
+            </w:r>
+            <w:proofErr w:type="gramEnd"/>
+            <w:r>
+              <w:rPr>
+                <w:rFonts w:ascii="Courier New" w:hAnsi="Courier New" w:cs="Courier New"/>
+                <w:sz w:val="24"/>
+              </w:rPr>
+              <w:t>F("."));</w:t>
             </w:r>
           </w:p>
           <w:p>
@@ -8217,7 +8529,6 @@
                 <w:rFonts w:ascii="Courier New" w:hAnsi="Courier New" w:cs="Courier New"/>
                 <w:sz w:val="24"/>
               </w:rPr>
-              <w:lastRenderedPageBreak/>
               <w:t xml:space="preserve">  {</w:t>
             </w:r>
           </w:p>
@@ -8817,7 +9128,23 @@
                 <w:rFonts w:ascii="Courier New" w:hAnsi="Courier New" w:cs="Courier New"/>
                 <w:sz w:val="24"/>
               </w:rPr>
-              <w:t xml:space="preserve">    Serial.println("Connecting to WiFi..");</w:t>
+              <w:t xml:space="preserve">    </w:t>
+            </w:r>
+            <w:proofErr w:type="gramStart"/>
+            <w:r>
+              <w:rPr>
+                <w:rFonts w:ascii="Courier New" w:hAnsi="Courier New" w:cs="Courier New"/>
+                <w:sz w:val="24"/>
+              </w:rPr>
+              <w:t>Serial.println(</w:t>
+            </w:r>
+            <w:proofErr w:type="gramEnd"/>
+            <w:r>
+              <w:rPr>
+                <w:rFonts w:ascii="Courier New" w:hAnsi="Courier New" w:cs="Courier New"/>
+                <w:sz w:val="24"/>
+              </w:rPr>
+              <w:t>"Connecting to WiFi..");</w:t>
             </w:r>
           </w:p>
           <w:p>
@@ -8907,7 +9234,6 @@
                 <w:rFonts w:ascii="Courier New" w:hAnsi="Courier New" w:cs="Courier New"/>
                 <w:sz w:val="24"/>
               </w:rPr>
-              <w:lastRenderedPageBreak/>
               <w:t xml:space="preserve">  if (digitalRead(ldr)==HIGH)</w:t>
             </w:r>
           </w:p>
@@ -9577,7 +9903,6 @@
                 <w:rFonts w:ascii="Courier New" w:hAnsi="Courier New" w:cs="Courier New"/>
                 <w:sz w:val="24"/>
               </w:rPr>
-              <w:lastRenderedPageBreak/>
               <w:t xml:space="preserve">    Serial.println(httpResponseCode);   //Print return code</w:t>
             </w:r>
           </w:p>
@@ -9880,8 +10205,6 @@
               </w:rPr>
               <w:t>}</w:t>
             </w:r>
-            <w:bookmarkStart w:id="0" w:name="_GoBack"/>
-            <w:bookmarkEnd w:id="0"/>
           </w:p>
         </w:tc>
       </w:tr>

</xml_diff>